<commit_message>
if, switch , for loop added
</commit_message>
<xml_diff>
--- a/String.docx
+++ b/String.docx
@@ -1995,6 +1995,173 @@
           <w:sz w:val="28"/>
         </w:rPr>
       </w:pPr>
+      <w:r>
+        <w:rPr>
+          <w:sz w:val="28"/>
+        </w:rPr>
+        <w:tab/>
+      </w:r>
+      <w:r>
+        <w:rPr>
+          <w:b/>
+          <w:sz w:val="28"/>
+        </w:rPr>
+        <w:t>String</w:t>
+      </w:r>
+      <w:r>
+        <w:rPr>
+          <w:sz w:val="28"/>
+        </w:rPr>
+        <w:t xml:space="preserve"> </w:t>
+      </w:r>
+      <w:proofErr w:type="spellStart"/>
+      <w:r>
+        <w:rPr>
+          <w:sz w:val="28"/>
+        </w:rPr>
+        <w:t>ga</w:t>
+      </w:r>
+      <w:proofErr w:type="spellEnd"/>
+      <w:r>
+        <w:rPr>
+          <w:sz w:val="28"/>
+        </w:rPr>
+        <w:t xml:space="preserve"> number </w:t>
+      </w:r>
+      <w:proofErr w:type="spellStart"/>
+      <w:r>
+        <w:rPr>
+          <w:sz w:val="28"/>
+        </w:rPr>
+        <w:t>typelarni</w:t>
+      </w:r>
+      <w:proofErr w:type="spellEnd"/>
+      <w:r>
+        <w:rPr>
+          <w:sz w:val="28"/>
+        </w:rPr>
+        <w:t xml:space="preserve"> </w:t>
+      </w:r>
+      <w:proofErr w:type="spellStart"/>
+      <w:r>
+        <w:rPr>
+          <w:b/>
+          <w:sz w:val="28"/>
+        </w:rPr>
+        <w:t>sout</w:t>
+      </w:r>
+      <w:proofErr w:type="spellEnd"/>
+      <w:r>
+        <w:rPr>
+          <w:sz w:val="28"/>
+        </w:rPr>
+        <w:t xml:space="preserve"> </w:t>
+      </w:r>
+      <w:proofErr w:type="spellStart"/>
+      <w:r>
+        <w:rPr>
+          <w:sz w:val="28"/>
+        </w:rPr>
+        <w:t>methodni</w:t>
+      </w:r>
+      <w:proofErr w:type="spellEnd"/>
+      <w:r>
+        <w:rPr>
+          <w:sz w:val="28"/>
+        </w:rPr>
+        <w:t xml:space="preserve"> </w:t>
+      </w:r>
+      <w:proofErr w:type="spellStart"/>
+      <w:r>
+        <w:rPr>
+          <w:sz w:val="28"/>
+        </w:rPr>
+        <w:t>ichida</w:t>
+      </w:r>
+      <w:proofErr w:type="spellEnd"/>
+      <w:r>
+        <w:rPr>
+          <w:sz w:val="28"/>
+        </w:rPr>
+        <w:t xml:space="preserve"> </w:t>
+      </w:r>
+      <w:r>
+        <w:rPr>
+          <w:b/>
+          <w:sz w:val="28"/>
+        </w:rPr>
+        <w:t xml:space="preserve">+ </w:t>
+      </w:r>
+      <w:proofErr w:type="spellStart"/>
+      <w:r>
+        <w:rPr>
+          <w:sz w:val="28"/>
+        </w:rPr>
+        <w:t>operatori</w:t>
+      </w:r>
+      <w:proofErr w:type="spellEnd"/>
+      <w:r>
+        <w:rPr>
+          <w:sz w:val="28"/>
+        </w:rPr>
+        <w:t xml:space="preserve"> </w:t>
+      </w:r>
+      <w:proofErr w:type="spellStart"/>
+      <w:r>
+        <w:rPr>
+          <w:sz w:val="28"/>
+        </w:rPr>
+        <w:t>bilan</w:t>
+      </w:r>
+      <w:proofErr w:type="spellEnd"/>
+      <w:r>
+        <w:rPr>
+          <w:sz w:val="28"/>
+        </w:rPr>
+        <w:t xml:space="preserve"> </w:t>
+      </w:r>
+      <w:proofErr w:type="spellStart"/>
+      <w:r>
+        <w:rPr>
+          <w:sz w:val="28"/>
+        </w:rPr>
+        <w:t>concat</w:t>
+      </w:r>
+      <w:proofErr w:type="spellEnd"/>
+      <w:r>
+        <w:rPr>
+          <w:sz w:val="28"/>
+        </w:rPr>
+        <w:t xml:space="preserve"> </w:t>
+      </w:r>
+      <w:proofErr w:type="spellStart"/>
+      <w:r>
+        <w:rPr>
+          <w:sz w:val="28"/>
+        </w:rPr>
+        <w:t>qilishdagi</w:t>
+      </w:r>
+      <w:proofErr w:type="spellEnd"/>
+      <w:r>
+        <w:rPr>
+          <w:sz w:val="28"/>
+        </w:rPr>
+        <w:t xml:space="preserve"> </w:t>
+      </w:r>
+      <w:proofErr w:type="spellStart"/>
+      <w:r>
+        <w:rPr>
+          <w:sz w:val="28"/>
+        </w:rPr>
+        <w:t>holat</w:t>
+      </w:r>
+      <w:proofErr w:type="spellEnd"/>
+      <w:r>
+        <w:rPr>
+          <w:sz w:val="28"/>
+        </w:rPr>
+        <w:t>:</w:t>
+      </w:r>
     </w:p>
     <w:p>
       <w:pPr>
@@ -2007,10 +2174,10 @@
           <w:noProof/>
         </w:rPr>
         <w:drawing>
-          <wp:inline distT="0" distB="0" distL="0" distR="0" wp14:anchorId="44702238" wp14:editId="7A74E824">
-            <wp:extent cx="3276600" cy="1733550"/>
-            <wp:effectExtent l="0" t="0" r="0" b="0"/>
-            <wp:docPr id="5" name="Рисунок 5"/>
+          <wp:inline distT="0" distB="0" distL="0" distR="0" wp14:anchorId="648D0DAD" wp14:editId="53080CB2">
+            <wp:extent cx="5943600" cy="2704465"/>
+            <wp:effectExtent l="0" t="0" r="0" b="635"/>
+            <wp:docPr id="19" name="Рисунок 19"/>
             <wp:cNvGraphicFramePr>
               <a:graphicFrameLocks xmlns:a="http://schemas.openxmlformats.org/drawingml/2006/main" noChangeAspect="1"/>
             </wp:cNvGraphicFramePr>
@@ -2030,7 +2197,7 @@
                   <pic:spPr>
                     <a:xfrm>
                       <a:off x="0" y="0"/>
-                      <a:ext cx="3276600" cy="1733550"/>
+                      <a:ext cx="5943600" cy="2704465"/>
                     </a:xfrm>
                     <a:prstGeom prst="rect">
                       <a:avLst/>
@@ -2051,14 +2218,311 @@
       </w:pPr>
       <w:r>
         <w:rPr>
+          <w:sz w:val="28"/>
+        </w:rPr>
+        <w:lastRenderedPageBreak/>
+        <w:tab/>
+      </w:r>
+      <w:r>
+        <w:rPr>
+          <w:b/>
+          <w:sz w:val="28"/>
+        </w:rPr>
+        <w:t>Number</w:t>
+      </w:r>
+      <w:r>
+        <w:rPr>
+          <w:sz w:val="28"/>
+        </w:rPr>
+        <w:t xml:space="preserve"> </w:t>
+      </w:r>
+      <w:proofErr w:type="spellStart"/>
+      <w:r>
+        <w:rPr>
+          <w:sz w:val="28"/>
+        </w:rPr>
+        <w:t>ga</w:t>
+      </w:r>
+      <w:proofErr w:type="spellEnd"/>
+      <w:r>
+        <w:rPr>
+          <w:sz w:val="28"/>
+        </w:rPr>
+        <w:t xml:space="preserve"> </w:t>
+      </w:r>
+      <w:r>
+        <w:rPr>
+          <w:b/>
+          <w:sz w:val="28"/>
+        </w:rPr>
+        <w:t>String</w:t>
+      </w:r>
+      <w:r>
+        <w:rPr>
+          <w:sz w:val="28"/>
+        </w:rPr>
+        <w:t xml:space="preserve"> </w:t>
+      </w:r>
+      <w:proofErr w:type="spellStart"/>
+      <w:r>
+        <w:rPr>
+          <w:sz w:val="28"/>
+        </w:rPr>
+        <w:t>ni</w:t>
+      </w:r>
+      <w:proofErr w:type="spellEnd"/>
+      <w:r>
+        <w:rPr>
+          <w:sz w:val="28"/>
+        </w:rPr>
+        <w:t xml:space="preserve"> </w:t>
+      </w:r>
+      <w:r>
+        <w:rPr>
+          <w:b/>
+          <w:sz w:val="28"/>
+        </w:rPr>
+        <w:t>plus</w:t>
+      </w:r>
+      <w:r>
+        <w:rPr>
+          <w:sz w:val="28"/>
+        </w:rPr>
+        <w:t xml:space="preserve"> </w:t>
+      </w:r>
+      <w:proofErr w:type="spellStart"/>
+      <w:r>
+        <w:rPr>
+          <w:sz w:val="28"/>
+        </w:rPr>
+        <w:t>qilib</w:t>
+      </w:r>
+      <w:proofErr w:type="spellEnd"/>
+      <w:r>
+        <w:rPr>
+          <w:sz w:val="28"/>
+        </w:rPr>
+        <w:t xml:space="preserve"> </w:t>
+      </w:r>
+      <w:proofErr w:type="spellStart"/>
+      <w:r>
+        <w:rPr>
+          <w:sz w:val="28"/>
+        </w:rPr>
+        <w:t>qo’shib</w:t>
+      </w:r>
+      <w:proofErr w:type="spellEnd"/>
+      <w:r>
+        <w:rPr>
+          <w:sz w:val="28"/>
+        </w:rPr>
+        <w:t xml:space="preserve">, </w:t>
+      </w:r>
+      <w:r>
+        <w:rPr>
+          <w:b/>
+          <w:sz w:val="28"/>
+        </w:rPr>
+        <w:t>String</w:t>
+      </w:r>
+      <w:r>
+        <w:rPr>
+          <w:sz w:val="28"/>
+        </w:rPr>
+        <w:t xml:space="preserve"> </w:t>
+      </w:r>
+      <w:proofErr w:type="spellStart"/>
+      <w:r>
+        <w:rPr>
+          <w:sz w:val="28"/>
+        </w:rPr>
+        <w:t>ga</w:t>
+      </w:r>
+      <w:proofErr w:type="spellEnd"/>
+      <w:r>
+        <w:rPr>
+          <w:sz w:val="28"/>
+        </w:rPr>
+        <w:t xml:space="preserve"> </w:t>
+      </w:r>
+      <w:proofErr w:type="spellStart"/>
+      <w:r>
+        <w:rPr>
+          <w:sz w:val="28"/>
+        </w:rPr>
+        <w:t>o’zlashtirish</w:t>
+      </w:r>
+      <w:proofErr w:type="spellEnd"/>
+      <w:r>
+        <w:rPr>
+          <w:sz w:val="28"/>
+        </w:rPr>
+        <w:t xml:space="preserve"> </w:t>
+      </w:r>
+      <w:proofErr w:type="spellStart"/>
+      <w:proofErr w:type="gramStart"/>
+      <w:r>
+        <w:rPr>
+          <w:sz w:val="28"/>
+        </w:rPr>
+        <w:t>mumkin</w:t>
+      </w:r>
+      <w:proofErr w:type="spellEnd"/>
+      <w:r>
+        <w:rPr>
+          <w:sz w:val="28"/>
+        </w:rPr>
+        <w:t>(</w:t>
+      </w:r>
+      <w:proofErr w:type="gramEnd"/>
+      <w:r>
+        <w:rPr>
+          <w:b/>
+          <w:sz w:val="28"/>
+        </w:rPr>
+        <w:t>6</w:t>
+      </w:r>
+      <w:r>
+        <w:rPr>
+          <w:sz w:val="28"/>
+        </w:rPr>
+        <w:t xml:space="preserve">-qator). </w:t>
+      </w:r>
+      <w:proofErr w:type="spellStart"/>
+      <w:r>
+        <w:rPr>
+          <w:sz w:val="28"/>
+        </w:rPr>
+        <w:t>Lekin</w:t>
+      </w:r>
+      <w:proofErr w:type="spellEnd"/>
+      <w:r>
+        <w:rPr>
+          <w:sz w:val="28"/>
+        </w:rPr>
+        <w:t xml:space="preserve"> </w:t>
+      </w:r>
+      <w:proofErr w:type="spellStart"/>
+      <w:r>
+        <w:rPr>
+          <w:b/>
+          <w:sz w:val="28"/>
+        </w:rPr>
+        <w:t>int</w:t>
+      </w:r>
+      <w:proofErr w:type="spellEnd"/>
+      <w:r>
+        <w:rPr>
+          <w:sz w:val="28"/>
+        </w:rPr>
+        <w:t xml:space="preserve"> </w:t>
+      </w:r>
+      <w:proofErr w:type="spellStart"/>
+      <w:r>
+        <w:rPr>
+          <w:sz w:val="28"/>
+        </w:rPr>
+        <w:t>kabi</w:t>
+      </w:r>
+      <w:proofErr w:type="spellEnd"/>
+      <w:r>
+        <w:rPr>
+          <w:sz w:val="28"/>
+        </w:rPr>
+        <w:t xml:space="preserve"> </w:t>
+      </w:r>
+      <w:r>
+        <w:rPr>
+          <w:b/>
+          <w:sz w:val="28"/>
+        </w:rPr>
+        <w:t>number</w:t>
+      </w:r>
+      <w:r>
+        <w:rPr>
+          <w:sz w:val="28"/>
+        </w:rPr>
+        <w:t xml:space="preserve"> type </w:t>
+      </w:r>
+      <w:proofErr w:type="spellStart"/>
+      <w:r>
+        <w:rPr>
+          <w:sz w:val="28"/>
+        </w:rPr>
+        <w:t>ga</w:t>
+      </w:r>
+      <w:proofErr w:type="spellEnd"/>
+      <w:r>
+        <w:rPr>
+          <w:sz w:val="28"/>
+        </w:rPr>
+        <w:t xml:space="preserve"> </w:t>
+      </w:r>
+      <w:proofErr w:type="spellStart"/>
+      <w:r>
+        <w:rPr>
+          <w:sz w:val="28"/>
+        </w:rPr>
+        <w:t>o’zlashtirib</w:t>
+      </w:r>
+      <w:proofErr w:type="spellEnd"/>
+      <w:r>
+        <w:rPr>
+          <w:sz w:val="28"/>
+        </w:rPr>
+        <w:t xml:space="preserve"> </w:t>
+      </w:r>
+      <w:proofErr w:type="spellStart"/>
+      <w:proofErr w:type="gramStart"/>
+      <w:r>
+        <w:rPr>
+          <w:sz w:val="28"/>
+        </w:rPr>
+        <w:t>bo’lmaydi</w:t>
+      </w:r>
+      <w:proofErr w:type="spellEnd"/>
+      <w:r>
+        <w:rPr>
+          <w:sz w:val="28"/>
+        </w:rPr>
+        <w:t>(</w:t>
+      </w:r>
+      <w:proofErr w:type="gramEnd"/>
+      <w:r>
+        <w:rPr>
+          <w:b/>
+          <w:sz w:val="28"/>
+        </w:rPr>
+        <w:t>7</w:t>
+      </w:r>
+      <w:r>
+        <w:rPr>
+          <w:sz w:val="28"/>
+        </w:rPr>
+        <w:t>-qator)</w:t>
+      </w:r>
+      <w:r>
+        <w:rPr>
+          <w:sz w:val="28"/>
+        </w:rPr>
+        <w:t>:</w:t>
+      </w:r>
+    </w:p>
+    <w:p>
+      <w:pPr>
+        <w:rPr>
+          <w:sz w:val="28"/>
+        </w:rPr>
+      </w:pPr>
+      <w:r>
+        <w:rPr>
           <w:noProof/>
         </w:rPr>
-        <w:lastRenderedPageBreak/>
         <w:drawing>
-          <wp:inline distT="0" distB="0" distL="0" distR="0" wp14:anchorId="33947250" wp14:editId="443C5FC8">
-            <wp:extent cx="5943600" cy="3724275"/>
-            <wp:effectExtent l="0" t="0" r="0" b="9525"/>
-            <wp:docPr id="6" name="Рисунок 6"/>
+          <wp:inline distT="0" distB="0" distL="0" distR="0" wp14:anchorId="5B4EF8E3" wp14:editId="114C97EC">
+            <wp:extent cx="5943600" cy="3350895"/>
+            <wp:effectExtent l="0" t="0" r="0" b="1905"/>
+            <wp:docPr id="20" name="Рисунок 20"/>
             <wp:cNvGraphicFramePr>
               <a:graphicFrameLocks xmlns:a="http://schemas.openxmlformats.org/drawingml/2006/main" noChangeAspect="1"/>
             </wp:cNvGraphicFramePr>
@@ -2078,7 +2542,7 @@
                   <pic:spPr>
                     <a:xfrm>
                       <a:off x="0" y="0"/>
-                      <a:ext cx="5943600" cy="3724275"/>
+                      <a:ext cx="5943600" cy="3350895"/>
                     </a:xfrm>
                     <a:prstGeom prst="rect">
                       <a:avLst/>
@@ -2106,13 +2570,110 @@
       </w:pPr>
       <w:r>
         <w:rPr>
+          <w:sz w:val="28"/>
+        </w:rPr>
+        <w:tab/>
+      </w:r>
+      <w:proofErr w:type="spellStart"/>
+      <w:r>
+        <w:rPr>
+          <w:sz w:val="28"/>
+        </w:rPr>
+        <w:t>Qavsni</w:t>
+      </w:r>
+      <w:proofErr w:type="spellEnd"/>
+      <w:r>
+        <w:rPr>
+          <w:sz w:val="28"/>
+        </w:rPr>
+        <w:t xml:space="preserve"> </w:t>
+      </w:r>
+      <w:proofErr w:type="spellStart"/>
+      <w:r>
+        <w:rPr>
+          <w:sz w:val="28"/>
+        </w:rPr>
+        <w:t>ichidagi</w:t>
+      </w:r>
+      <w:proofErr w:type="spellEnd"/>
+      <w:r>
+        <w:rPr>
+          <w:sz w:val="28"/>
+        </w:rPr>
+        <w:t xml:space="preserve"> </w:t>
+      </w:r>
+      <w:proofErr w:type="spellStart"/>
+      <w:r>
+        <w:rPr>
+          <w:sz w:val="28"/>
+        </w:rPr>
+        <w:t>ifodada</w:t>
+      </w:r>
+      <w:proofErr w:type="spellEnd"/>
+      <w:r>
+        <w:rPr>
+          <w:sz w:val="28"/>
+        </w:rPr>
+        <w:t xml:space="preserve"> </w:t>
+      </w:r>
+      <w:proofErr w:type="spellStart"/>
+      <w:r>
+        <w:rPr>
+          <w:sz w:val="28"/>
+        </w:rPr>
+        <w:t>matematik</w:t>
+      </w:r>
+      <w:proofErr w:type="spellEnd"/>
+      <w:r>
+        <w:rPr>
+          <w:sz w:val="28"/>
+        </w:rPr>
+        <w:t xml:space="preserve"> </w:t>
+      </w:r>
+      <w:proofErr w:type="spellStart"/>
+      <w:r>
+        <w:rPr>
+          <w:sz w:val="28"/>
+        </w:rPr>
+        <w:t>amal</w:t>
+      </w:r>
+      <w:proofErr w:type="spellEnd"/>
+      <w:r>
+        <w:rPr>
+          <w:sz w:val="28"/>
+        </w:rPr>
+        <w:t xml:space="preserve"> </w:t>
+      </w:r>
+      <w:proofErr w:type="spellStart"/>
+      <w:r>
+        <w:rPr>
+          <w:sz w:val="28"/>
+        </w:rPr>
+        <w:t>ishlaydi</w:t>
+      </w:r>
+      <w:proofErr w:type="spellEnd"/>
+      <w:r>
+        <w:rPr>
+          <w:sz w:val="28"/>
+        </w:rPr>
+        <w:t>:</w:t>
+      </w:r>
+    </w:p>
+    <w:p>
+      <w:pPr>
+        <w:rPr>
+          <w:sz w:val="28"/>
+        </w:rPr>
+      </w:pPr>
+      <w:r>
+        <w:rPr>
           <w:noProof/>
         </w:rPr>
         <w:drawing>
-          <wp:inline distT="0" distB="0" distL="0" distR="0" wp14:anchorId="52FDBA95" wp14:editId="5DB175FE">
-            <wp:extent cx="3314700" cy="1609725"/>
-            <wp:effectExtent l="0" t="0" r="0" b="9525"/>
-            <wp:docPr id="7" name="Рисунок 7"/>
+          <wp:inline distT="0" distB="0" distL="0" distR="0" wp14:anchorId="0D43FDC0" wp14:editId="7A785F04">
+            <wp:extent cx="5943600" cy="2444750"/>
+            <wp:effectExtent l="0" t="0" r="0" b="0"/>
+            <wp:docPr id="21" name="Рисунок 21"/>
             <wp:cNvGraphicFramePr>
               <a:graphicFrameLocks xmlns:a="http://schemas.openxmlformats.org/drawingml/2006/main" noChangeAspect="1"/>
             </wp:cNvGraphicFramePr>
@@ -2132,7 +2693,7 @@
                   <pic:spPr>
                     <a:xfrm>
                       <a:off x="0" y="0"/>
-                      <a:ext cx="3314700" cy="1609725"/>
+                      <a:ext cx="5943600" cy="2444750"/>
                     </a:xfrm>
                     <a:prstGeom prst="rect">
                       <a:avLst/>
@@ -2144,34 +2705,6 @@
           </wp:inline>
         </w:drawing>
       </w:r>
-    </w:p>
-    <w:p>
-      <w:pPr>
-        <w:rPr>
-          <w:sz w:val="28"/>
-        </w:rPr>
-      </w:pPr>
-    </w:p>
-    <w:p>
-      <w:pPr>
-        <w:rPr>
-          <w:sz w:val="28"/>
-        </w:rPr>
-      </w:pPr>
-    </w:p>
-    <w:p>
-      <w:pPr>
-        <w:rPr>
-          <w:sz w:val="28"/>
-        </w:rPr>
-      </w:pPr>
-    </w:p>
-    <w:p>
-      <w:pPr>
-        <w:rPr>
-          <w:sz w:val="28"/>
-        </w:rPr>
-      </w:pPr>
     </w:p>
     <w:p>
       <w:pPr>
@@ -2796,6 +3329,195 @@
     </w:p>
     <w:p/>
     <w:p>
+      <w:pPr>
+        <w:rPr>
+          <w:sz w:val="28"/>
+        </w:rPr>
+      </w:pPr>
+      <w:r>
+        <w:rPr>
+          <w:sz w:val="28"/>
+        </w:rPr>
+        <w:tab/>
+      </w:r>
+      <w:proofErr w:type="spellStart"/>
+      <w:proofErr w:type="gramStart"/>
+      <w:r>
+        <w:rPr>
+          <w:b/>
+          <w:sz w:val="28"/>
+        </w:rPr>
+        <w:t>charAt</w:t>
+      </w:r>
+      <w:proofErr w:type="spellEnd"/>
+      <w:r>
+        <w:rPr>
+          <w:b/>
+          <w:sz w:val="28"/>
+        </w:rPr>
+        <w:t>(</w:t>
+      </w:r>
+      <w:proofErr w:type="gramEnd"/>
+      <w:r>
+        <w:rPr>
+          <w:b/>
+          <w:sz w:val="28"/>
+        </w:rPr>
+        <w:t>)</w:t>
+      </w:r>
+      <w:r>
+        <w:rPr>
+          <w:sz w:val="28"/>
+        </w:rPr>
+        <w:t xml:space="preserve"> method ch</w:t>
+      </w:r>
+      <w:r>
+        <w:rPr>
+          <w:sz w:val="28"/>
+        </w:rPr>
+        <w:t xml:space="preserve">ar type </w:t>
+      </w:r>
+      <w:proofErr w:type="spellStart"/>
+      <w:r>
+        <w:rPr>
+          <w:sz w:val="28"/>
+        </w:rPr>
+        <w:t>qaytaradi</w:t>
+      </w:r>
+      <w:proofErr w:type="spellEnd"/>
+      <w:r>
+        <w:rPr>
+          <w:sz w:val="28"/>
+        </w:rPr>
+        <w:t xml:space="preserve">, </w:t>
+      </w:r>
+      <w:proofErr w:type="spellStart"/>
+      <w:r>
+        <w:rPr>
+          <w:sz w:val="28"/>
+        </w:rPr>
+        <w:t>ya’ni</w:t>
+      </w:r>
+      <w:proofErr w:type="spellEnd"/>
+      <w:r>
+        <w:rPr>
+          <w:sz w:val="28"/>
+        </w:rPr>
+        <w:t xml:space="preserve"> </w:t>
+      </w:r>
+      <w:proofErr w:type="spellStart"/>
+      <w:r>
+        <w:rPr>
+          <w:sz w:val="28"/>
+        </w:rPr>
+        <w:t>bu</w:t>
+      </w:r>
+      <w:proofErr w:type="spellEnd"/>
+      <w:r>
+        <w:rPr>
+          <w:sz w:val="28"/>
+        </w:rPr>
+        <w:t xml:space="preserve"> </w:t>
+      </w:r>
+      <w:proofErr w:type="spellStart"/>
+      <w:r>
+        <w:rPr>
+          <w:sz w:val="28"/>
+        </w:rPr>
+        <w:t>methoddan</w:t>
+      </w:r>
+      <w:proofErr w:type="spellEnd"/>
+      <w:r>
+        <w:rPr>
+          <w:sz w:val="28"/>
+        </w:rPr>
+        <w:t xml:space="preserve"> </w:t>
+      </w:r>
+      <w:proofErr w:type="spellStart"/>
+      <w:r>
+        <w:rPr>
+          <w:sz w:val="28"/>
+        </w:rPr>
+        <w:t>qaytgan</w:t>
+      </w:r>
+      <w:proofErr w:type="spellEnd"/>
+      <w:r>
+        <w:rPr>
+          <w:sz w:val="28"/>
+        </w:rPr>
+        <w:t xml:space="preserve"> </w:t>
+      </w:r>
+      <w:proofErr w:type="spellStart"/>
+      <w:r>
+        <w:rPr>
+          <w:sz w:val="28"/>
+        </w:rPr>
+        <w:t>qiymatni</w:t>
+      </w:r>
+      <w:proofErr w:type="spellEnd"/>
+      <w:r>
+        <w:rPr>
+          <w:sz w:val="28"/>
+        </w:rPr>
+        <w:t xml:space="preserve"> </w:t>
+      </w:r>
+      <w:r>
+        <w:rPr>
+          <w:b/>
+          <w:sz w:val="28"/>
+        </w:rPr>
+        <w:t>char</w:t>
+      </w:r>
+      <w:r>
+        <w:rPr>
+          <w:sz w:val="28"/>
+        </w:rPr>
+        <w:t xml:space="preserve"> type </w:t>
+      </w:r>
+      <w:proofErr w:type="spellStart"/>
+      <w:r>
+        <w:rPr>
+          <w:sz w:val="28"/>
+        </w:rPr>
+        <w:t>ga</w:t>
+      </w:r>
+      <w:proofErr w:type="spellEnd"/>
+      <w:r>
+        <w:rPr>
+          <w:sz w:val="28"/>
+        </w:rPr>
+        <w:t xml:space="preserve"> </w:t>
+      </w:r>
+      <w:proofErr w:type="spellStart"/>
+      <w:r>
+        <w:rPr>
+          <w:sz w:val="28"/>
+        </w:rPr>
+        <w:t>o’zlashtirshimiz</w:t>
+      </w:r>
+      <w:proofErr w:type="spellEnd"/>
+      <w:r>
+        <w:rPr>
+          <w:sz w:val="28"/>
+        </w:rPr>
+        <w:t xml:space="preserve"> </w:t>
+      </w:r>
+      <w:proofErr w:type="spellStart"/>
+      <w:r>
+        <w:rPr>
+          <w:sz w:val="28"/>
+        </w:rPr>
+        <w:t>kerak</w:t>
+      </w:r>
+      <w:proofErr w:type="spellEnd"/>
+      <w:r>
+        <w:rPr>
+          <w:sz w:val="28"/>
+        </w:rPr>
+        <w:t>:</w:t>
+      </w:r>
+    </w:p>
+    <w:p>
       <w:r>
         <w:rPr>
           <w:noProof/>
@@ -2917,17 +3639,17 @@
     </w:p>
     <w:p/>
     <w:p/>
+    <w:p/>
     <w:p>
       <w:r>
         <w:rPr>
           <w:noProof/>
         </w:rPr>
-        <w:lastRenderedPageBreak/>
         <w:drawing>
-          <wp:inline distT="0" distB="0" distL="0" distR="0" wp14:anchorId="78FB21A9" wp14:editId="5547517F">
-            <wp:extent cx="5943600" cy="6182360"/>
-            <wp:effectExtent l="0" t="0" r="0" b="8890"/>
-            <wp:docPr id="14" name="Рисунок 14"/>
+          <wp:inline distT="0" distB="0" distL="0" distR="0" wp14:anchorId="2C0E4DC7" wp14:editId="3BCAA090">
+            <wp:extent cx="5943600" cy="3766185"/>
+            <wp:effectExtent l="0" t="0" r="0" b="5715"/>
+            <wp:docPr id="15" name="Рисунок 15"/>
             <wp:cNvGraphicFramePr>
               <a:graphicFrameLocks xmlns:a="http://schemas.openxmlformats.org/drawingml/2006/main" noChangeAspect="1"/>
             </wp:cNvGraphicFramePr>
@@ -2947,7 +3669,7 @@
                   <pic:spPr>
                     <a:xfrm>
                       <a:off x="0" y="0"/>
-                      <a:ext cx="5943600" cy="6182360"/>
+                      <a:ext cx="5943600" cy="3766185"/>
                     </a:xfrm>
                     <a:prstGeom prst="rect">
                       <a:avLst/>
@@ -2960,6 +3682,7 @@
         </w:drawing>
       </w:r>
     </w:p>
+    <w:p/>
     <w:p>
       <w:r>
         <w:rPr>
@@ -2967,10 +3690,10 @@
         </w:rPr>
         <w:lastRenderedPageBreak/>
         <w:drawing>
-          <wp:inline distT="0" distB="0" distL="0" distR="0" wp14:anchorId="2C0E4DC7" wp14:editId="3BCAA090">
-            <wp:extent cx="5943600" cy="3766185"/>
-            <wp:effectExtent l="0" t="0" r="0" b="5715"/>
-            <wp:docPr id="15" name="Рисунок 15"/>
+          <wp:inline distT="0" distB="0" distL="0" distR="0" wp14:anchorId="677E82E9" wp14:editId="7B71133C">
+            <wp:extent cx="5943600" cy="2562860"/>
+            <wp:effectExtent l="0" t="0" r="0" b="8890"/>
+            <wp:docPr id="16" name="Рисунок 16"/>
             <wp:cNvGraphicFramePr>
               <a:graphicFrameLocks xmlns:a="http://schemas.openxmlformats.org/drawingml/2006/main" noChangeAspect="1"/>
             </wp:cNvGraphicFramePr>
@@ -2990,7 +3713,7 @@
                   <pic:spPr>
                     <a:xfrm>
                       <a:off x="0" y="0"/>
-                      <a:ext cx="5943600" cy="3766185"/>
+                      <a:ext cx="5943600" cy="2562860"/>
                     </a:xfrm>
                     <a:prstGeom prst="rect">
                       <a:avLst/>
@@ -3005,15 +3728,113 @@
     </w:p>
     <w:p/>
     <w:p>
+      <w:pPr>
+        <w:rPr>
+          <w:sz w:val="28"/>
+        </w:rPr>
+      </w:pPr>
+      <w:r>
+        <w:rPr>
+          <w:sz w:val="28"/>
+        </w:rPr>
+        <w:tab/>
+      </w:r>
+      <w:r>
+        <w:rPr>
+          <w:b/>
+          <w:sz w:val="28"/>
+        </w:rPr>
+        <w:t>Null</w:t>
+      </w:r>
+      <w:r>
+        <w:rPr>
+          <w:sz w:val="28"/>
+        </w:rPr>
+        <w:t xml:space="preserve"> </w:t>
+      </w:r>
+      <w:proofErr w:type="spellStart"/>
+      <w:r>
+        <w:rPr>
+          <w:sz w:val="28"/>
+        </w:rPr>
+        <w:t>ga</w:t>
+      </w:r>
+      <w:proofErr w:type="spellEnd"/>
+      <w:r>
+        <w:rPr>
+          <w:sz w:val="28"/>
+        </w:rPr>
+        <w:t xml:space="preserve"> </w:t>
+      </w:r>
+      <w:r>
+        <w:rPr>
+          <w:b/>
+          <w:sz w:val="28"/>
+        </w:rPr>
+        <w:t>false</w:t>
+      </w:r>
+      <w:r>
+        <w:rPr>
+          <w:sz w:val="28"/>
+        </w:rPr>
+        <w:t xml:space="preserve"> </w:t>
+      </w:r>
+      <w:proofErr w:type="spellStart"/>
+      <w:proofErr w:type="gramStart"/>
+      <w:r>
+        <w:rPr>
+          <w:sz w:val="28"/>
+        </w:rPr>
+        <w:t>ni</w:t>
+      </w:r>
+      <w:proofErr w:type="spellEnd"/>
+      <w:proofErr w:type="gramEnd"/>
+      <w:r>
+        <w:rPr>
+          <w:sz w:val="28"/>
+        </w:rPr>
+        <w:t xml:space="preserve"> </w:t>
+      </w:r>
+      <w:proofErr w:type="spellStart"/>
+      <w:r>
+        <w:rPr>
+          <w:sz w:val="28"/>
+        </w:rPr>
+        <w:t>qo’sha</w:t>
+      </w:r>
+      <w:proofErr w:type="spellEnd"/>
+      <w:r>
+        <w:rPr>
+          <w:sz w:val="28"/>
+        </w:rPr>
+        <w:t xml:space="preserve"> </w:t>
+      </w:r>
+      <w:proofErr w:type="spellStart"/>
+      <w:r>
+        <w:rPr>
+          <w:sz w:val="28"/>
+        </w:rPr>
+        <w:t>olmaymiz</w:t>
+      </w:r>
+      <w:proofErr w:type="spellEnd"/>
+      <w:r>
+        <w:rPr>
+          <w:sz w:val="28"/>
+        </w:rPr>
+        <w:t>:</w:t>
+      </w:r>
+    </w:p>
+    <w:p>
+      <w:bookmarkStart w:id="0" w:name="_GoBack"/>
       <w:r>
         <w:rPr>
           <w:noProof/>
         </w:rPr>
         <w:drawing>
-          <wp:inline distT="0" distB="0" distL="0" distR="0" wp14:anchorId="677E82E9" wp14:editId="7B71133C">
-            <wp:extent cx="5943600" cy="2562860"/>
-            <wp:effectExtent l="0" t="0" r="0" b="8890"/>
-            <wp:docPr id="16" name="Рисунок 16"/>
+          <wp:inline distT="0" distB="0" distL="0" distR="0" wp14:anchorId="3BFBE8E5" wp14:editId="4A227C06">
+            <wp:extent cx="5400675" cy="2286000"/>
+            <wp:effectExtent l="0" t="0" r="9525" b="0"/>
+            <wp:docPr id="17" name="Рисунок 17"/>
             <wp:cNvGraphicFramePr>
               <a:graphicFrameLocks xmlns:a="http://schemas.openxmlformats.org/drawingml/2006/main" noChangeAspect="1"/>
             </wp:cNvGraphicFramePr>
@@ -3033,7 +3854,7 @@
                   <pic:spPr>
                     <a:xfrm>
                       <a:off x="0" y="0"/>
-                      <a:ext cx="5943600" cy="2562860"/>
+                      <a:ext cx="5400675" cy="2286000"/>
                     </a:xfrm>
                     <a:prstGeom prst="rect">
                       <a:avLst/>
@@ -3045,9 +3866,175 @@
           </wp:inline>
         </w:drawing>
       </w:r>
+      <w:bookmarkEnd w:id="0"/>
     </w:p>
     <w:p/>
-    <w:p/>
+    <w:p>
+      <w:pPr>
+        <w:rPr>
+          <w:sz w:val="28"/>
+        </w:rPr>
+      </w:pPr>
+      <w:r>
+        <w:rPr>
+          <w:sz w:val="28"/>
+        </w:rPr>
+        <w:tab/>
+      </w:r>
+      <w:proofErr w:type="spellStart"/>
+      <w:proofErr w:type="gramStart"/>
+      <w:r>
+        <w:rPr>
+          <w:sz w:val="28"/>
+        </w:rPr>
+        <w:t>Pastdagi</w:t>
+      </w:r>
+      <w:proofErr w:type="spellEnd"/>
+      <w:r>
+        <w:rPr>
+          <w:sz w:val="28"/>
+        </w:rPr>
+        <w:t xml:space="preserve"> </w:t>
+      </w:r>
+      <w:r>
+        <w:rPr>
+          <w:sz w:val="28"/>
+        </w:rPr>
+        <w:t xml:space="preserve"> </w:t>
+      </w:r>
+      <w:proofErr w:type="spellStart"/>
+      <w:r>
+        <w:rPr>
+          <w:sz w:val="28"/>
+        </w:rPr>
+        <w:t>tenglik</w:t>
+      </w:r>
+      <w:proofErr w:type="spellEnd"/>
+      <w:proofErr w:type="gramEnd"/>
+      <w:r>
+        <w:rPr>
+          <w:sz w:val="28"/>
+        </w:rPr>
+        <w:t xml:space="preserve"> </w:t>
+      </w:r>
+      <w:r>
+        <w:rPr>
+          <w:b/>
+          <w:sz w:val="28"/>
+        </w:rPr>
+        <w:t>false</w:t>
+      </w:r>
+      <w:r>
+        <w:rPr>
+          <w:sz w:val="28"/>
+        </w:rPr>
+        <w:t xml:space="preserve"> </w:t>
+      </w:r>
+      <w:proofErr w:type="spellStart"/>
+      <w:r>
+        <w:rPr>
+          <w:sz w:val="28"/>
+        </w:rPr>
+        <w:t>qaytaradi</w:t>
+      </w:r>
+      <w:proofErr w:type="spellEnd"/>
+      <w:r>
+        <w:rPr>
+          <w:sz w:val="28"/>
+        </w:rPr>
+        <w:t>.</w:t>
+      </w:r>
+      <w:r>
+        <w:rPr>
+          <w:sz w:val="28"/>
+        </w:rPr>
+        <w:t xml:space="preserve"> Agar </w:t>
+      </w:r>
+      <w:proofErr w:type="spellStart"/>
+      <w:r>
+        <w:rPr>
+          <w:sz w:val="28"/>
+        </w:rPr>
+        <w:t>ikkita</w:t>
+      </w:r>
+      <w:proofErr w:type="spellEnd"/>
+      <w:r>
+        <w:rPr>
+          <w:sz w:val="28"/>
+        </w:rPr>
+        <w:t xml:space="preserve"> </w:t>
+      </w:r>
+      <w:proofErr w:type="spellStart"/>
+      <w:r>
+        <w:rPr>
+          <w:sz w:val="28"/>
+        </w:rPr>
+        <w:t>tomondan</w:t>
+      </w:r>
+      <w:proofErr w:type="spellEnd"/>
+      <w:r>
+        <w:rPr>
+          <w:sz w:val="28"/>
+        </w:rPr>
+        <w:t xml:space="preserve"> </w:t>
+      </w:r>
+      <w:proofErr w:type="spellStart"/>
+      <w:r>
+        <w:rPr>
+          <w:sz w:val="28"/>
+        </w:rPr>
+        <w:t>probellarni</w:t>
+      </w:r>
+      <w:proofErr w:type="spellEnd"/>
+      <w:r>
+        <w:rPr>
+          <w:sz w:val="28"/>
+        </w:rPr>
+        <w:t xml:space="preserve"> </w:t>
+      </w:r>
+      <w:proofErr w:type="spellStart"/>
+      <w:r>
+        <w:rPr>
+          <w:sz w:val="28"/>
+        </w:rPr>
+        <w:t>olib</w:t>
+      </w:r>
+      <w:proofErr w:type="spellEnd"/>
+      <w:r>
+        <w:rPr>
+          <w:sz w:val="28"/>
+        </w:rPr>
+        <w:t xml:space="preserve"> </w:t>
+      </w:r>
+      <w:proofErr w:type="spellStart"/>
+      <w:r>
+        <w:rPr>
+          <w:sz w:val="28"/>
+        </w:rPr>
+        <w:t>tashlaydigan</w:t>
+      </w:r>
+      <w:proofErr w:type="spellEnd"/>
+      <w:r>
+        <w:rPr>
+          <w:sz w:val="28"/>
+        </w:rPr>
+        <w:t xml:space="preserve"> </w:t>
+      </w:r>
+      <w:proofErr w:type="spellStart"/>
+      <w:r>
+        <w:rPr>
+          <w:sz w:val="28"/>
+        </w:rPr>
+        <w:t>bo’lsa</w:t>
+      </w:r>
+      <w:proofErr w:type="spellEnd"/>
+      <w:r>
+        <w:rPr>
+          <w:sz w:val="28"/>
+        </w:rPr>
+        <w:t>,</w:t>
+      </w:r>
+    </w:p>
     <w:p>
       <w:r>
         <w:rPr>
@@ -3055,10 +4042,10 @@
         </w:rPr>
         <w:lastRenderedPageBreak/>
         <w:drawing>
-          <wp:inline distT="0" distB="0" distL="0" distR="0" wp14:anchorId="3BFBE8E5" wp14:editId="4A227C06">
-            <wp:extent cx="5400675" cy="2286000"/>
-            <wp:effectExtent l="0" t="0" r="9525" b="0"/>
-            <wp:docPr id="17" name="Рисунок 17"/>
+          <wp:inline distT="0" distB="0" distL="0" distR="0" wp14:anchorId="27FCBC10" wp14:editId="25C76909">
+            <wp:extent cx="5105400" cy="1866900"/>
+            <wp:effectExtent l="0" t="0" r="0" b="0"/>
+            <wp:docPr id="18" name="Рисунок 18"/>
             <wp:cNvGraphicFramePr>
               <a:graphicFrameLocks xmlns:a="http://schemas.openxmlformats.org/drawingml/2006/main" noChangeAspect="1"/>
             </wp:cNvGraphicFramePr>
@@ -3078,49 +4065,6 @@
                   <pic:spPr>
                     <a:xfrm>
                       <a:off x="0" y="0"/>
-                      <a:ext cx="5400675" cy="2286000"/>
-                    </a:xfrm>
-                    <a:prstGeom prst="rect">
-                      <a:avLst/>
-                    </a:prstGeom>
-                  </pic:spPr>
-                </pic:pic>
-              </a:graphicData>
-            </a:graphic>
-          </wp:inline>
-        </w:drawing>
-      </w:r>
-    </w:p>
-    <w:p/>
-    <w:p>
-      <w:r>
-        <w:rPr>
-          <w:noProof/>
-        </w:rPr>
-        <w:drawing>
-          <wp:inline distT="0" distB="0" distL="0" distR="0" wp14:anchorId="27FCBC10" wp14:editId="25C76909">
-            <wp:extent cx="5105400" cy="1866900"/>
-            <wp:effectExtent l="0" t="0" r="0" b="0"/>
-            <wp:docPr id="18" name="Рисунок 18"/>
-            <wp:cNvGraphicFramePr>
-              <a:graphicFrameLocks xmlns:a="http://schemas.openxmlformats.org/drawingml/2006/main" noChangeAspect="1"/>
-            </wp:cNvGraphicFramePr>
-            <a:graphic xmlns:a="http://schemas.openxmlformats.org/drawingml/2006/main">
-              <a:graphicData uri="http://schemas.openxmlformats.org/drawingml/2006/picture">
-                <pic:pic xmlns:pic="http://schemas.openxmlformats.org/drawingml/2006/picture">
-                  <pic:nvPicPr>
-                    <pic:cNvPr id="1" name=""/>
-                    <pic:cNvPicPr/>
-                  </pic:nvPicPr>
-                  <pic:blipFill>
-                    <a:blip r:embed="rId22"/>
-                    <a:stretch>
-                      <a:fillRect/>
-                    </a:stretch>
-                  </pic:blipFill>
-                  <pic:spPr>
-                    <a:xfrm>
-                      <a:off x="0" y="0"/>
                       <a:ext cx="5105400" cy="1866900"/>
                     </a:xfrm>
                     <a:prstGeom prst="rect">
@@ -3140,8 +4084,6 @@
           <w:sz w:val="28"/>
         </w:rPr>
       </w:pPr>
-      <w:bookmarkStart w:id="0" w:name="_GoBack"/>
-      <w:bookmarkEnd w:id="0"/>
     </w:p>
     <w:sectPr>
       <w:pgSz w:w="12240" w:h="15840"/>

</xml_diff>